<commit_message>
update postman collection to Documentation
</commit_message>
<xml_diff>
--- a/wan_at1_oop/Documentation/Develop and deploy OOA -A1.docx
+++ b/wan_at1_oop/Documentation/Develop and deploy OOA -A1.docx
@@ -286,13 +286,7 @@
         <w:rPr>
           <w:sz w:val="20"/>
         </w:rPr>
-        <w:t xml:space="preserve"> </w:t>
-      </w:r>
-      <w:r>
-        <w:rPr>
-          <w:sz w:val="20"/>
-        </w:rPr>
-        <w:t xml:space="preserve">designs/diagrams with ASP.NET. </w:t>
+        <w:t xml:space="preserve"> designs/diagrams with ASP.NET. </w:t>
       </w:r>
     </w:p>
     <w:p>
@@ -326,12 +320,6 @@
         <w:tblStyle w:val="TableGrid"/>
         <w:tblW w:w="5532" w:type="dxa"/>
         <w:tblInd w:w="0" w:type="dxa"/>
-        <w:tblCellMar>
-          <w:top w:w="0" w:type="dxa"/>
-          <w:left w:w="0" w:type="dxa"/>
-          <w:bottom w:w="0" w:type="dxa"/>
-          <w:right w:w="0" w:type="dxa"/>
-        </w:tblCellMar>
         <w:tblLook w:val="04A0" w:firstRow="1" w:lastRow="0" w:firstColumn="1" w:lastColumn="0" w:noHBand="0" w:noVBand="1"/>
       </w:tblPr>
       <w:tblGrid>
@@ -522,12 +510,6 @@
         <w:tblStyle w:val="TableGrid"/>
         <w:tblW w:w="4920" w:type="dxa"/>
         <w:tblInd w:w="0" w:type="dxa"/>
-        <w:tblCellMar>
-          <w:top w:w="0" w:type="dxa"/>
-          <w:left w:w="0" w:type="dxa"/>
-          <w:bottom w:w="0" w:type="dxa"/>
-          <w:right w:w="0" w:type="dxa"/>
-        </w:tblCellMar>
         <w:tblLook w:val="04A0" w:firstRow="1" w:lastRow="0" w:firstColumn="1" w:lastColumn="0" w:noHBand="0" w:noVBand="1"/>
       </w:tblPr>
       <w:tblGrid>
@@ -968,10 +950,7 @@
       </w:r>
       <w:proofErr w:type="gramEnd"/>
       <w:r>
-        <w:t xml:space="preserve"> working per week, and then calculate and display the wag</w:t>
-      </w:r>
-      <w:r>
-        <w:t xml:space="preserve">es they earned for that week. </w:t>
+        <w:t xml:space="preserve"> working per week, and then calculate and display the wages they earned for that week. </w:t>
       </w:r>
     </w:p>
     <w:p>
@@ -1017,10 +996,7 @@
         <w:ind w:hanging="360"/>
       </w:pPr>
       <w:r>
-        <w:t>Create new class call Technician, which inherit f</w:t>
-      </w:r>
-      <w:r>
-        <w:t xml:space="preserve">rom Employee. Technicians have their own ACS membership registration number and it has to record when it’ll expire.  </w:t>
+        <w:t xml:space="preserve">Create new class call Technician, which inherit from Employee. Technicians have their own ACS membership registration number and it has to record when it’ll expire.  </w:t>
       </w:r>
     </w:p>
     <w:p>
@@ -1053,9 +1029,7 @@
         <w:tblW w:w="9242" w:type="dxa"/>
         <w:tblInd w:w="-107" w:type="dxa"/>
         <w:tblCellMar>
-          <w:top w:w="0" w:type="dxa"/>
           <w:left w:w="107" w:type="dxa"/>
-          <w:bottom w:w="0" w:type="dxa"/>
           <w:right w:w="115" w:type="dxa"/>
         </w:tblCellMar>
         <w:tblLook w:val="04A0" w:firstRow="1" w:lastRow="0" w:firstColumn="1" w:lastColumn="0" w:noHBand="0" w:noVBand="1"/>
@@ -1197,14 +1171,7 @@
                 <w:b/>
                 <w:color w:val="FFFFFF"/>
               </w:rPr>
-              <w:t>Expire Date</w:t>
-            </w:r>
-            <w:r>
-              <w:rPr>
-                <w:b/>
-                <w:color w:val="FFFFFF"/>
-              </w:rPr>
-              <w:t xml:space="preserve"> </w:t>
+              <w:t xml:space="preserve">Expire Date </w:t>
             </w:r>
           </w:p>
         </w:tc>
@@ -1444,10 +1411,7 @@
         <w:spacing w:after="112"/>
       </w:pPr>
       <w:r>
-        <w:t xml:space="preserve">WIC is a popular school </w:t>
-      </w:r>
-      <w:r>
-        <w:t xml:space="preserve">in </w:t>
+        <w:t xml:space="preserve">WIC is a popular school in </w:t>
       </w:r>
       <w:r>
         <w:rPr>
@@ -1467,10 +1431,7 @@
         <w:t>five different suburbs of Sydney</w:t>
       </w:r>
       <w:r>
-        <w:t xml:space="preserve"> and planning to establish its branches in other states of Australia. The school is planning to have head office in Sydney City Branch which is one among its branch in NSW. All the other branch</w:t>
-      </w:r>
-      <w:r>
-        <w:t xml:space="preserve">es will be under the control of this </w:t>
+        <w:t xml:space="preserve"> and planning to establish its branches in other states of Australia. The school is planning to have head office in Sydney City Branch which is one among its branch in NSW. All the other branches will be under the control of this </w:t>
       </w:r>
       <w:r>
         <w:rPr>
@@ -1506,10 +1467,7 @@
       </w:r>
       <w:proofErr w:type="gramEnd"/>
       <w:r>
-        <w:t xml:space="preserve"> database thro</w:t>
-      </w:r>
-      <w:r>
-        <w:t xml:space="preserve">ugh </w:t>
+        <w:t xml:space="preserve"> database through </w:t>
       </w:r>
       <w:r>
         <w:rPr>
@@ -1562,10 +1520,7 @@
       </w:r>
       <w:proofErr w:type="gramEnd"/>
       <w:r>
-        <w:t xml:space="preserve"> they ar</w:t>
-      </w:r>
-      <w:r>
-        <w:t xml:space="preserve">e looking for an IT expert/company that can help them achieve their goal. </w:t>
+        <w:t xml:space="preserve"> they are looking for an IT expert/company that can help them achieve their goal. </w:t>
       </w:r>
     </w:p>
     <w:p>
@@ -1604,10 +1559,7 @@
         <w:spacing w:after="112"/>
       </w:pPr>
       <w:r>
-        <w:t>With s</w:t>
-      </w:r>
-      <w:r>
-        <w:t xml:space="preserve">ummary of SRS given above create a detailed SRS and describe the methods to validate the system as well. </w:t>
+        <w:t xml:space="preserve">With summary of SRS given above create a detailed SRS and describe the methods to validate the system as well. </w:t>
       </w:r>
     </w:p>
     <w:p>
@@ -1883,10 +1835,7 @@
         <w:ind w:hanging="360"/>
       </w:pPr>
       <w:r>
-        <w:t>N</w:t>
-      </w:r>
-      <w:r>
-        <w:t>on-functional requirement</w:t>
+        <w:t>Non-functional requirement</w:t>
       </w:r>
     </w:p>
     <w:p>
@@ -1940,10 +1889,7 @@
         <w:ind w:hanging="360"/>
       </w:pPr>
       <w:r>
-        <w:t>G</w:t>
-      </w:r>
-      <w:r>
-        <w:t>lossary</w:t>
+        <w:t>Glossary</w:t>
       </w:r>
     </w:p>
     <w:p>
@@ -2076,10 +2022,7 @@
         <w:ind w:left="705" w:firstLine="0"/>
       </w:pPr>
       <w:r>
-        <w:t xml:space="preserve">In the future, </w:t>
-      </w:r>
-      <w:r>
-        <w:t>a</w:t>
+        <w:t>In the future, a</w:t>
       </w:r>
       <w:r>
         <w:t>n</w:t>
@@ -2143,13 +2086,7 @@
         <w:ind w:hanging="360"/>
       </w:pPr>
       <w:r>
-        <w:t>Database relatio</w:t>
-      </w:r>
-      <w:r>
-        <w:t>n</w:t>
-      </w:r>
-      <w:r>
-        <w:t xml:space="preserve">ship (ER-Diagram) </w:t>
+        <w:t xml:space="preserve">Database relationship (ER-Diagram) </w:t>
       </w:r>
     </w:p>
     <w:p>
@@ -2157,6 +2094,9 @@
         <w:ind w:left="705" w:firstLine="0"/>
       </w:pPr>
       <w:r>
+        <w:rPr>
+          <w:noProof/>
+        </w:rPr>
         <w:drawing>
           <wp:inline distT="0" distB="0" distL="0" distR="0" wp14:anchorId="14BECCBB" wp14:editId="15B14623">
             <wp:extent cx="5728970" cy="3161030"/>
@@ -2211,6 +2151,9 @@
         <w:ind w:left="705" w:firstLine="0"/>
       </w:pPr>
       <w:r>
+        <w:rPr>
+          <w:noProof/>
+        </w:rPr>
         <w:lastRenderedPageBreak/>
         <w:drawing>
           <wp:inline distT="0" distB="0" distL="0" distR="0" wp14:anchorId="6A5028E3" wp14:editId="532D21D7">
@@ -2338,10 +2281,7 @@
         <w:ind w:hanging="360"/>
       </w:pPr>
       <w:r>
-        <w:t>Cr</w:t>
-      </w:r>
-      <w:r>
-        <w:t xml:space="preserve">eate Graphic User Interface (GUI) as designed in Task 6. Your GUI should be able to perform the following function: </w:t>
+        <w:t xml:space="preserve">Create Graphic User Interface (GUI) as designed in Task 6. Your GUI should be able to perform the following function: </w:t>
       </w:r>
       <w:r>
         <w:rPr>
@@ -2417,10 +2357,15 @@
         <w:ind w:hanging="360"/>
       </w:pPr>
       <w:r>
-        <w:t>Using d</w:t>
-      </w:r>
-      <w:r>
-        <w:t xml:space="preserve">ummy data, test your application against the test script was created in Task 7 </w:t>
+        <w:t xml:space="preserve">Using dummy data, test your application against the test script was created in Task 7 </w:t>
+      </w:r>
+    </w:p>
+    <w:p>
+      <w:pPr>
+        <w:ind w:left="715"/>
+      </w:pPr>
+      <w:r>
+        <w:t>Postman collection was included in Documentation folder.</w:t>
       </w:r>
     </w:p>
     <w:p>
@@ -2450,6 +2395,50 @@
     </w:p>
     <w:p>
       <w:pPr>
+        <w:spacing w:after="164"/>
+        <w:ind w:left="715"/>
+      </w:pPr>
+      <w:r>
+        <w:lastRenderedPageBreak/>
+        <w:drawing>
+          <wp:inline distT="0" distB="0" distL="0" distR="0" wp14:anchorId="024F2BB6" wp14:editId="79FB91DD">
+            <wp:extent cx="5407813" cy="1894114"/>
+            <wp:effectExtent l="0" t="0" r="2540" b="0"/>
+            <wp:docPr id="3" name="Picture 3" descr="A screenshot of a cell phone&#10;&#10;Description automatically generated"/>
+            <wp:cNvGraphicFramePr>
+              <a:graphicFrameLocks xmlns:a="http://schemas.openxmlformats.org/drawingml/2006/main" noChangeAspect="1"/>
+            </wp:cNvGraphicFramePr>
+            <a:graphic xmlns:a="http://schemas.openxmlformats.org/drawingml/2006/main">
+              <a:graphicData uri="http://schemas.openxmlformats.org/drawingml/2006/picture">
+                <pic:pic xmlns:pic="http://schemas.openxmlformats.org/drawingml/2006/picture">
+                  <pic:nvPicPr>
+                    <pic:cNvPr id="3" name="Picture 3" descr="A screenshot of a cell phone&#10;&#10;Description automatically generated"/>
+                    <pic:cNvPicPr/>
+                  </pic:nvPicPr>
+                  <pic:blipFill>
+                    <a:blip r:embed="rId10"/>
+                    <a:stretch>
+                      <a:fillRect/>
+                    </a:stretch>
+                  </pic:blipFill>
+                  <pic:spPr>
+                    <a:xfrm>
+                      <a:off x="0" y="0"/>
+                      <a:ext cx="5445239" cy="1907223"/>
+                    </a:xfrm>
+                    <a:prstGeom prst="rect">
+                      <a:avLst/>
+                    </a:prstGeom>
+                  </pic:spPr>
+                </pic:pic>
+              </a:graphicData>
+            </a:graphic>
+          </wp:inline>
+        </w:drawing>
+      </w:r>
+    </w:p>
+    <w:p>
+      <w:pPr>
         <w:pStyle w:val="Heading1"/>
         <w:ind w:left="-5"/>
       </w:pPr>
@@ -2474,10 +2463,7 @@
         <w:ind w:hanging="360"/>
       </w:pPr>
       <w:r>
-        <w:t>Installation p</w:t>
-      </w:r>
-      <w:r>
-        <w:t xml:space="preserve">lan </w:t>
+        <w:t xml:space="preserve">Installation plan </w:t>
       </w:r>
       <w:r>
         <w:rPr>
@@ -2538,17 +2524,16 @@
           <w:color w:val="0F243E"/>
           <w:sz w:val="26"/>
         </w:rPr>
-        <w:lastRenderedPageBreak/>
         <w:t xml:space="preserve"> </w:t>
       </w:r>
     </w:p>
     <w:sectPr>
-      <w:headerReference w:type="even" r:id="rId10"/>
-      <w:headerReference w:type="default" r:id="rId11"/>
-      <w:footerReference w:type="even" r:id="rId12"/>
-      <w:footerReference w:type="default" r:id="rId13"/>
-      <w:headerReference w:type="first" r:id="rId14"/>
-      <w:footerReference w:type="first" r:id="rId15"/>
+      <w:headerReference w:type="even" r:id="rId11"/>
+      <w:headerReference w:type="default" r:id="rId12"/>
+      <w:footerReference w:type="even" r:id="rId13"/>
+      <w:footerReference w:type="default" r:id="rId14"/>
+      <w:headerReference w:type="first" r:id="rId15"/>
+      <w:footerReference w:type="first" r:id="rId16"/>
       <w:pgSz w:w="11906" w:h="16838"/>
       <w:pgMar w:top="2422" w:right="1444" w:bottom="1224" w:left="1440" w:header="569" w:footer="440" w:gutter="0"/>
       <w:cols w:space="720"/>
@@ -2826,31 +2811,16 @@
       </w:rPr>
       <w:t xml:space="preserve"> of </w:t>
     </w:r>
-    <w:r>
-      <w:fldChar w:fldCharType="begin"/>
-    </w:r>
-    <w:r>
-      <w:instrText xml:space="preserve"> NUMPAGES   \* MERGEFORMAT </w:instrText>
-    </w:r>
-    <w:r>
-      <w:fldChar w:fldCharType="separate"/>
-    </w:r>
-    <w:r>
-      <w:rPr>
-        <w:b/>
-        <w:color w:val="808080"/>
-        <w:sz w:val="16"/>
-      </w:rPr>
-      <w:t>4</w:t>
-    </w:r>
-    <w:r>
-      <w:rPr>
-        <w:b/>
-        <w:color w:val="808080"/>
-        <w:sz w:val="16"/>
-      </w:rPr>
-      <w:fldChar w:fldCharType="end"/>
-    </w:r>
+    <w:fldSimple w:instr=" NUMPAGES   \* MERGEFORMAT ">
+      <w:r>
+        <w:rPr>
+          <w:b/>
+          <w:color w:val="808080"/>
+          <w:sz w:val="16"/>
+        </w:rPr>
+        <w:t>4</w:t>
+      </w:r>
+    </w:fldSimple>
     <w:r>
       <w:rPr>
         <w:color w:val="808080"/>
@@ -3106,31 +3076,16 @@
       </w:rPr>
       <w:t xml:space="preserve"> of </w:t>
     </w:r>
-    <w:r>
-      <w:fldChar w:fldCharType="begin"/>
-    </w:r>
-    <w:r>
-      <w:instrText xml:space="preserve"> NUMPAGES   \* MERGEFORMAT </w:instrText>
-    </w:r>
-    <w:r>
-      <w:fldChar w:fldCharType="separate"/>
-    </w:r>
-    <w:r>
-      <w:rPr>
-        <w:b/>
-        <w:color w:val="808080"/>
-        <w:sz w:val="16"/>
-      </w:rPr>
-      <w:t>4</w:t>
-    </w:r>
-    <w:r>
-      <w:rPr>
-        <w:b/>
-        <w:color w:val="808080"/>
-        <w:sz w:val="16"/>
-      </w:rPr>
-      <w:fldChar w:fldCharType="end"/>
-    </w:r>
+    <w:fldSimple w:instr=" NUMPAGES   \* MERGEFORMAT ">
+      <w:r>
+        <w:rPr>
+          <w:b/>
+          <w:color w:val="808080"/>
+          <w:sz w:val="16"/>
+        </w:rPr>
+        <w:t>4</w:t>
+      </w:r>
+    </w:fldSimple>
     <w:r>
       <w:rPr>
         <w:color w:val="808080"/>
@@ -3164,14 +3119,7 @@
         <w:color w:val="808080"/>
         <w:sz w:val="16"/>
       </w:rPr>
-      <w:t>- Assessment Task</w:t>
-    </w:r>
-    <w:r>
-      <w:rPr>
-        <w:color w:val="808080"/>
-        <w:sz w:val="16"/>
-      </w:rPr>
-      <w:t xml:space="preserve"> </w:t>
+      <w:t xml:space="preserve">- Assessment Task </w:t>
     </w:r>
     <w:proofErr w:type="gramStart"/>
     <w:r>
@@ -3393,31 +3341,16 @@
       </w:rPr>
       <w:t xml:space="preserve"> of </w:t>
     </w:r>
-    <w:r>
-      <w:fldChar w:fldCharType="begin"/>
-    </w:r>
-    <w:r>
-      <w:instrText xml:space="preserve"> NUMPAGES   \* MERGEFORMAT </w:instrText>
-    </w:r>
-    <w:r>
-      <w:fldChar w:fldCharType="separate"/>
-    </w:r>
-    <w:r>
-      <w:rPr>
-        <w:b/>
-        <w:color w:val="808080"/>
-        <w:sz w:val="16"/>
-      </w:rPr>
-      <w:t>4</w:t>
-    </w:r>
-    <w:r>
-      <w:rPr>
-        <w:b/>
-        <w:color w:val="808080"/>
-        <w:sz w:val="16"/>
-      </w:rPr>
-      <w:fldChar w:fldCharType="end"/>
-    </w:r>
+    <w:fldSimple w:instr=" NUMPAGES   \* MERGEFORMAT ">
+      <w:r>
+        <w:rPr>
+          <w:b/>
+          <w:color w:val="808080"/>
+          <w:sz w:val="16"/>
+        </w:rPr>
+        <w:t>4</w:t>
+      </w:r>
+    </w:fldSimple>
     <w:r>
       <w:rPr>
         <w:color w:val="808080"/>
@@ -9372,6 +9305,7 @@
   <w:style w:type="character" w:default="1" w:styleId="DefaultParagraphFont">
     <w:name w:val="Default Paragraph Font"/>
     <w:uiPriority w:val="1"/>
+    <w:semiHidden/>
     <w:unhideWhenUsed/>
   </w:style>
   <w:style w:type="table" w:default="1" w:styleId="TableNormal">

</xml_diff>